<commit_message>
Wed Early Afternoon Update
</commit_message>
<xml_diff>
--- a/201116_SQLAlchemy_Homework_WorkingWordDocument.docx
+++ b/201116_SQLAlchemy_Homework_WorkingWordDocument.docx
@@ -62,11 +62,9 @@
       <w:r>
         <w:t>utilizing climate data for Hawaii and presenting summary insights/</w:t>
       </w:r>
-      <w:proofErr w:type="spellStart"/>
-      <w:r>
-        <w:t>analystics</w:t>
-      </w:r>
-      <w:proofErr w:type="spellEnd"/>
+      <w:r>
+        <w:t>analytics</w:t>
+      </w:r>
       <w:r>
         <w:t xml:space="preserve"> via </w:t>
       </w:r>
@@ -443,13 +441,7 @@
       </w:r>
       <w:proofErr w:type="spellEnd"/>
       <w:r>
-        <w:t xml:space="preserve"> Notebook to build a Flask</w:t>
-      </w:r>
-      <w:r>
-        <w:t xml:space="preserve"> API</w:t>
-      </w:r>
-      <w:r>
-        <w:t>. The following routes and deliverables were created in Visual Studio:</w:t>
+        <w:t xml:space="preserve"> Notebook to build a Flask API. The following routes and deliverables were created in Visual Studio:</w:t>
       </w:r>
     </w:p>
     <w:p>
@@ -470,19 +462,7 @@
         <w:spacing w:after="0"/>
       </w:pPr>
       <w:r>
-        <w:t>* `/`</w:t>
-      </w:r>
-      <w:r>
-        <w:t xml:space="preserve"> … </w:t>
-      </w:r>
-      <w:r>
-        <w:t xml:space="preserve">  * Home page</w:t>
-      </w:r>
-      <w:r>
-        <w:t xml:space="preserve"> … </w:t>
-      </w:r>
-      <w:r>
-        <w:t xml:space="preserve"> * List all routes that are available.</w:t>
+        <w:t>* `/` …   * Home page …  * List all routes that are available.</w:t>
       </w:r>
     </w:p>
     <w:p>
@@ -498,13 +478,7 @@
       </w:r>
       <w:proofErr w:type="spellEnd"/>
       <w:r>
-        <w:t>/v1.0/precipitation`</w:t>
-      </w:r>
-      <w:r>
-        <w:t xml:space="preserve"> … </w:t>
-      </w:r>
-      <w:r>
-        <w:t xml:space="preserve"> * Convert the query results to a dictionary using </w:t>
+        <w:t xml:space="preserve">/v1.0/precipitation` …  * Convert the query results to a dictionary using </w:t>
       </w:r>
       <w:r>
         <w:t>`date` as the key and</w:t>
@@ -1353,28 +1327,16 @@
           <w:numId w:val="3"/>
         </w:numPr>
         <w:spacing w:after="0"/>
-        <w:rPr>
-          <w:highlight w:val="green"/>
-        </w:rPr>
-      </w:pPr>
-      <w:r>
-        <w:rPr>
-          <w:highlight w:val="green"/>
-        </w:rPr>
+      </w:pPr>
+      <w:r>
         <w:t xml:space="preserve">Plot the results using the </w:t>
       </w:r>
       <w:proofErr w:type="spellStart"/>
       <w:r>
-        <w:rPr>
-          <w:highlight w:val="green"/>
-        </w:rPr>
         <w:t>DataFrame</w:t>
       </w:r>
       <w:proofErr w:type="spellEnd"/>
       <w:r>
-        <w:rPr>
-          <w:highlight w:val="green"/>
-        </w:rPr>
         <w:t xml:space="preserve"> `plot` method.</w:t>
       </w:r>
     </w:p>
@@ -1461,70 +1423,40 @@
         <w:spacing w:after="0"/>
       </w:pPr>
       <w:r>
-        <w:t xml:space="preserve">  </w:t>
-      </w:r>
-      <w:r>
-        <w:rPr>
-          <w:highlight w:val="yellow"/>
-        </w:rPr>
-        <w:t>* Hint: You will need to use a function such as `</w:t>
-      </w:r>
-      <w:proofErr w:type="spellStart"/>
-      <w:r>
-        <w:rPr>
-          <w:highlight w:val="yellow"/>
-        </w:rPr>
+        <w:t xml:space="preserve">  * Hint: You will need to use a function such as `</w:t>
+      </w:r>
+      <w:proofErr w:type="spellStart"/>
+      <w:r>
         <w:t>func.min</w:t>
       </w:r>
       <w:proofErr w:type="spellEnd"/>
       <w:r>
-        <w:rPr>
-          <w:highlight w:val="yellow"/>
-        </w:rPr>
         <w:t>`, `</w:t>
       </w:r>
       <w:proofErr w:type="spellStart"/>
       <w:r>
-        <w:rPr>
-          <w:highlight w:val="yellow"/>
-        </w:rPr>
         <w:t>func.max</w:t>
       </w:r>
       <w:proofErr w:type="spellEnd"/>
       <w:r>
-        <w:rPr>
-          <w:highlight w:val="yellow"/>
-        </w:rPr>
         <w:t>`, `</w:t>
       </w:r>
       <w:proofErr w:type="spellStart"/>
       <w:r>
-        <w:rPr>
-          <w:highlight w:val="yellow"/>
-        </w:rPr>
         <w:t>func.avg</w:t>
       </w:r>
       <w:proofErr w:type="spellEnd"/>
       <w:r>
-        <w:rPr>
-          <w:highlight w:val="yellow"/>
-        </w:rPr>
         <w:t>`, and `</w:t>
       </w:r>
       <w:proofErr w:type="spellStart"/>
       <w:proofErr w:type="gramStart"/>
       <w:r>
-        <w:rPr>
-          <w:highlight w:val="yellow"/>
-        </w:rPr>
         <w:t>func.count</w:t>
       </w:r>
       <w:proofErr w:type="spellEnd"/>
       <w:proofErr w:type="gramEnd"/>
       <w:r>
-        <w:rPr>
-          <w:highlight w:val="yellow"/>
-        </w:rPr>
         <w:t>` in your queries.</w:t>
       </w:r>
     </w:p>
@@ -1541,14 +1473,8 @@
           <w:numId w:val="5"/>
         </w:numPr>
         <w:spacing w:after="0"/>
-        <w:rPr>
-          <w:highlight w:val="yellow"/>
-        </w:rPr>
-      </w:pPr>
-      <w:r>
-        <w:rPr>
-          <w:highlight w:val="yellow"/>
-        </w:rPr>
+      </w:pPr>
+      <w:r>
         <w:lastRenderedPageBreak/>
         <w:t>Design a query to retrieve the last 12 months of temperature observation data (TOBS).</w:t>
       </w:r>
@@ -1574,14 +1500,8 @@
           <w:numId w:val="5"/>
         </w:numPr>
         <w:spacing w:after="0"/>
-        <w:rPr>
-          <w:highlight w:val="green"/>
-        </w:rPr>
-      </w:pPr>
-      <w:r>
-        <w:rPr>
-          <w:highlight w:val="green"/>
-        </w:rPr>
+      </w:pPr>
+      <w:r>
         <w:t>Plot the results as a histogram with `bins=12`.</w:t>
       </w:r>
     </w:p>
@@ -1595,9 +1515,6 @@
         <w:spacing w:after="0"/>
       </w:pPr>
       <w:r>
-        <w:rPr>
-          <w:highlight w:val="cyan"/>
-        </w:rPr>
         <w:t>Step 2 - Climate App</w:t>
       </w:r>
     </w:p>
@@ -1611,508 +1528,463 @@
         <w:spacing w:after="0"/>
       </w:pPr>
       <w:r>
+        <w:t>Now that you have completed your initial analysis, design a Flask API based on the queries that you have just developed.</w:t>
+      </w:r>
+    </w:p>
+    <w:p>
+      <w:pPr>
+        <w:spacing w:after="0"/>
+      </w:pPr>
+    </w:p>
+    <w:p>
+      <w:pPr>
+        <w:spacing w:after="0"/>
+      </w:pPr>
+      <w:r>
+        <w:t>* Use Flask to create your routes.</w:t>
+      </w:r>
+    </w:p>
+    <w:p>
+      <w:pPr>
+        <w:spacing w:after="0"/>
+      </w:pPr>
+    </w:p>
+    <w:p>
+      <w:pPr>
+        <w:spacing w:after="0"/>
+      </w:pPr>
+      <w:r>
+        <w:t>### Routes</w:t>
+      </w:r>
+    </w:p>
+    <w:p>
+      <w:pPr>
+        <w:spacing w:after="0"/>
+      </w:pPr>
+    </w:p>
+    <w:p>
+      <w:pPr>
+        <w:spacing w:after="0"/>
+      </w:pPr>
+      <w:r>
+        <w:t>* `/`</w:t>
+      </w:r>
+    </w:p>
+    <w:p>
+      <w:pPr>
+        <w:spacing w:after="0"/>
+      </w:pPr>
+    </w:p>
+    <w:p>
+      <w:pPr>
+        <w:spacing w:after="0"/>
+      </w:pPr>
+      <w:r>
+        <w:t xml:space="preserve">  * Home page.</w:t>
+      </w:r>
+    </w:p>
+    <w:p>
+      <w:pPr>
+        <w:spacing w:after="0"/>
+      </w:pPr>
+    </w:p>
+    <w:p>
+      <w:pPr>
+        <w:spacing w:after="0"/>
+      </w:pPr>
+      <w:r>
+        <w:t xml:space="preserve">  </w:t>
+      </w:r>
+      <w:r>
+        <w:t>* List all routes that are available.</w:t>
+      </w:r>
+    </w:p>
+    <w:p>
+      <w:pPr>
+        <w:spacing w:after="0"/>
+      </w:pPr>
+    </w:p>
+    <w:p>
+      <w:pPr>
+        <w:spacing w:after="0"/>
+      </w:pPr>
+      <w:r>
+        <w:t>* `/</w:t>
+      </w:r>
+      <w:proofErr w:type="spellStart"/>
+      <w:r>
+        <w:t>api</w:t>
+      </w:r>
+      <w:proofErr w:type="spellEnd"/>
+      <w:r>
+        <w:t>/v1.0/precipitation`</w:t>
+      </w:r>
+    </w:p>
+    <w:p>
+      <w:pPr>
+        <w:spacing w:after="0"/>
+      </w:pPr>
+    </w:p>
+    <w:p>
+      <w:pPr>
+        <w:spacing w:after="0"/>
+      </w:pPr>
+      <w:r>
+        <w:t xml:space="preserve">  * Convert the query results to a dictionary using `date` as the key and `</w:t>
+      </w:r>
+      <w:proofErr w:type="spellStart"/>
+      <w:r>
+        <w:t>prcp</w:t>
+      </w:r>
+      <w:proofErr w:type="spellEnd"/>
+      <w:r>
+        <w:t>` as the value.</w:t>
+      </w:r>
+    </w:p>
+    <w:p>
+      <w:pPr>
+        <w:spacing w:after="0"/>
+      </w:pPr>
+    </w:p>
+    <w:p>
+      <w:pPr>
+        <w:spacing w:after="0"/>
+      </w:pPr>
+      <w:r>
+        <w:t xml:space="preserve">  * Return the JSON representation of your dictionary.</w:t>
+      </w:r>
+    </w:p>
+    <w:p>
+      <w:pPr>
+        <w:spacing w:after="0"/>
+      </w:pPr>
+    </w:p>
+    <w:p>
+      <w:pPr>
+        <w:spacing w:after="0"/>
+      </w:pPr>
+      <w:r>
+        <w:t>* `/</w:t>
+      </w:r>
+      <w:proofErr w:type="spellStart"/>
+      <w:r>
+        <w:t>api</w:t>
+      </w:r>
+      <w:proofErr w:type="spellEnd"/>
+      <w:r>
+        <w:t>/v1.0/stations`</w:t>
+      </w:r>
+    </w:p>
+    <w:p>
+      <w:pPr>
+        <w:spacing w:after="0"/>
+      </w:pPr>
+    </w:p>
+    <w:p>
+      <w:pPr>
+        <w:spacing w:after="0"/>
+      </w:pPr>
+      <w:r>
+        <w:t xml:space="preserve">  * Return a JSON list of stations from the dataset.</w:t>
+      </w:r>
+    </w:p>
+    <w:p>
+      <w:pPr>
+        <w:spacing w:after="0"/>
+      </w:pPr>
+    </w:p>
+    <w:p>
+      <w:pPr>
+        <w:spacing w:after="0"/>
+      </w:pPr>
+      <w:r>
+        <w:t>* `/</w:t>
+      </w:r>
+      <w:proofErr w:type="spellStart"/>
+      <w:r>
+        <w:t>api</w:t>
+      </w:r>
+      <w:proofErr w:type="spellEnd"/>
+      <w:r>
+        <w:t>/v1.0/</w:t>
+      </w:r>
+      <w:proofErr w:type="spellStart"/>
+      <w:r>
+        <w:t>tobs</w:t>
+      </w:r>
+      <w:proofErr w:type="spellEnd"/>
+      <w:r>
+        <w:t>`</w:t>
+      </w:r>
+    </w:p>
+    <w:p>
+      <w:pPr>
+        <w:spacing w:after="0"/>
+      </w:pPr>
+      <w:r>
+        <w:t xml:space="preserve">  * Query the dates and temperature observations of the most active station for the last year of data.</w:t>
+      </w:r>
+    </w:p>
+    <w:p>
+      <w:pPr>
+        <w:spacing w:after="0"/>
+      </w:pPr>
+      <w:r>
+        <w:t xml:space="preserve">  </w:t>
+      </w:r>
+    </w:p>
+    <w:p>
+      <w:pPr>
+        <w:spacing w:after="0"/>
+      </w:pPr>
+      <w:r>
+        <w:t xml:space="preserve">  * Return a JSON list of temperature observations (TOBS) for the previous year.</w:t>
+      </w:r>
+    </w:p>
+    <w:p>
+      <w:pPr>
+        <w:spacing w:after="0"/>
+      </w:pPr>
+    </w:p>
+    <w:p>
+      <w:pPr>
+        <w:spacing w:after="0"/>
+      </w:pPr>
+      <w:r>
+        <w:t>* `/</w:t>
+      </w:r>
+      <w:proofErr w:type="spellStart"/>
+      <w:r>
+        <w:t>api</w:t>
+      </w:r>
+      <w:proofErr w:type="spellEnd"/>
+      <w:r>
+        <w:t>/v1.0/&lt;start&gt;` and `/</w:t>
+      </w:r>
+      <w:proofErr w:type="spellStart"/>
+      <w:r>
+        <w:t>api</w:t>
+      </w:r>
+      <w:proofErr w:type="spellEnd"/>
+      <w:r>
+        <w:t>/v1.0/&lt;start&gt;/&lt;end&gt;`</w:t>
+      </w:r>
+    </w:p>
+    <w:p>
+      <w:pPr>
+        <w:spacing w:after="0"/>
+      </w:pPr>
+    </w:p>
+    <w:p>
+      <w:pPr>
+        <w:spacing w:after="0"/>
+      </w:pPr>
+      <w:r>
+        <w:t xml:space="preserve">  * Return a JSON list of the minimum temperature, the average temperature, and the max temperature for a given start or start-end range.</w:t>
+      </w:r>
+    </w:p>
+    <w:p>
+      <w:pPr>
+        <w:spacing w:after="0"/>
+      </w:pPr>
+    </w:p>
+    <w:p>
+      <w:pPr>
+        <w:spacing w:after="0"/>
+      </w:pPr>
+      <w:r>
+        <w:t xml:space="preserve">  * When given the start only, calculate `TMIN`, `TAVG`, and `TMAX` for all dates greater than and equal to the start date.</w:t>
+      </w:r>
+    </w:p>
+    <w:p>
+      <w:pPr>
+        <w:spacing w:after="0"/>
+      </w:pPr>
+    </w:p>
+    <w:p>
+      <w:pPr>
+        <w:spacing w:after="0"/>
+      </w:pPr>
+      <w:r>
+        <w:t xml:space="preserve">  * When given the start and the end date, calculate the `TMIN`, `TAVG`, and `TMAX` for dates between the start and end date inclusive.</w:t>
+      </w:r>
+    </w:p>
+    <w:p>
+      <w:pPr>
+        <w:spacing w:after="0"/>
+      </w:pPr>
+    </w:p>
+    <w:p>
+      <w:pPr>
+        <w:spacing w:after="0"/>
+      </w:pPr>
+      <w:r>
+        <w:t>## Hints</w:t>
+      </w:r>
+    </w:p>
+    <w:p>
+      <w:pPr>
+        <w:spacing w:after="0"/>
+      </w:pPr>
+    </w:p>
+    <w:p>
+      <w:pPr>
+        <w:spacing w:after="0"/>
+      </w:pPr>
+      <w:r>
         <w:rPr>
           <w:highlight w:val="yellow"/>
         </w:rPr>
-        <w:t>Now that you have completed your initial analysis, design a Flask API based on the queries that you have just developed.</w:t>
-      </w:r>
-    </w:p>
-    <w:p>
-      <w:pPr>
-        <w:spacing w:after="0"/>
-      </w:pPr>
-    </w:p>
-    <w:p>
-      <w:pPr>
-        <w:spacing w:after="0"/>
-      </w:pPr>
-      <w:r>
-        <w:t>* Use Flask to create your routes.</w:t>
-      </w:r>
-    </w:p>
-    <w:p>
-      <w:pPr>
-        <w:spacing w:after="0"/>
-      </w:pPr>
-    </w:p>
-    <w:p>
-      <w:pPr>
-        <w:spacing w:after="0"/>
-      </w:pPr>
-      <w:r>
-        <w:t>### Routes</w:t>
-      </w:r>
-    </w:p>
-    <w:p>
-      <w:pPr>
-        <w:spacing w:after="0"/>
-      </w:pPr>
-    </w:p>
-    <w:p>
-      <w:pPr>
-        <w:spacing w:after="0"/>
-      </w:pPr>
-      <w:r>
-        <w:t>* `/`</w:t>
-      </w:r>
-    </w:p>
-    <w:p>
-      <w:pPr>
-        <w:spacing w:after="0"/>
-      </w:pPr>
-    </w:p>
-    <w:p>
-      <w:pPr>
-        <w:spacing w:after="0"/>
-      </w:pPr>
-      <w:r>
-        <w:t xml:space="preserve">  * Home page.</w:t>
-      </w:r>
-    </w:p>
-    <w:p>
-      <w:pPr>
-        <w:spacing w:after="0"/>
-      </w:pPr>
-    </w:p>
-    <w:p>
-      <w:pPr>
-        <w:spacing w:after="0"/>
-      </w:pPr>
-      <w:r>
-        <w:t xml:space="preserve">  </w:t>
-      </w:r>
-      <w:r>
-        <w:rPr>
-          <w:highlight w:val="green"/>
-        </w:rPr>
-        <w:t>* List all routes that are available.</w:t>
-      </w:r>
-    </w:p>
-    <w:p>
-      <w:pPr>
-        <w:spacing w:after="0"/>
-      </w:pPr>
-    </w:p>
-    <w:p>
-      <w:pPr>
-        <w:spacing w:after="0"/>
-      </w:pPr>
-      <w:r>
-        <w:t>* `/</w:t>
-      </w:r>
-      <w:proofErr w:type="spellStart"/>
-      <w:r>
-        <w:t>api</w:t>
-      </w:r>
-      <w:proofErr w:type="spellEnd"/>
-      <w:r>
-        <w:t>/v1.0/precipitation`</w:t>
-      </w:r>
-    </w:p>
-    <w:p>
-      <w:pPr>
-        <w:spacing w:after="0"/>
-      </w:pPr>
-    </w:p>
-    <w:p>
-      <w:pPr>
-        <w:spacing w:after="0"/>
-      </w:pPr>
-      <w:r>
-        <w:t xml:space="preserve">  * Convert the query results to a dictionary using `date` as the key and `</w:t>
-      </w:r>
-      <w:proofErr w:type="spellStart"/>
-      <w:r>
-        <w:t>prcp</w:t>
-      </w:r>
-      <w:proofErr w:type="spellEnd"/>
-      <w:r>
-        <w:t>` as the value.</w:t>
-      </w:r>
-    </w:p>
-    <w:p>
-      <w:pPr>
-        <w:spacing w:after="0"/>
-      </w:pPr>
-    </w:p>
-    <w:p>
-      <w:pPr>
-        <w:spacing w:after="0"/>
-      </w:pPr>
-      <w:r>
-        <w:t xml:space="preserve">  </w:t>
-      </w:r>
-      <w:r>
-        <w:rPr>
-          <w:highlight w:val="green"/>
-        </w:rPr>
-        <w:t>* Return the JSON representation of your dictionary</w:t>
-      </w:r>
-      <w:r>
-        <w:t>.</w:t>
-      </w:r>
-    </w:p>
-    <w:p>
-      <w:pPr>
-        <w:spacing w:after="0"/>
-      </w:pPr>
-    </w:p>
-    <w:p>
-      <w:pPr>
-        <w:spacing w:after="0"/>
-      </w:pPr>
-      <w:r>
-        <w:t>* `/</w:t>
-      </w:r>
-      <w:proofErr w:type="spellStart"/>
-      <w:r>
-        <w:t>api</w:t>
-      </w:r>
-      <w:proofErr w:type="spellEnd"/>
-      <w:r>
-        <w:t>/v1.0/stations`</w:t>
-      </w:r>
-    </w:p>
-    <w:p>
-      <w:pPr>
-        <w:spacing w:after="0"/>
-      </w:pPr>
-    </w:p>
-    <w:p>
-      <w:pPr>
-        <w:spacing w:after="0"/>
-      </w:pPr>
-      <w:r>
-        <w:t xml:space="preserve">  * </w:t>
-      </w:r>
-      <w:r>
-        <w:rPr>
-          <w:highlight w:val="green"/>
-        </w:rPr>
-        <w:t>Return a JSON list of stations from the dataset</w:t>
-      </w:r>
-      <w:r>
-        <w:t>.</w:t>
-      </w:r>
-    </w:p>
-    <w:p>
-      <w:pPr>
-        <w:spacing w:after="0"/>
-      </w:pPr>
-    </w:p>
-    <w:p>
-      <w:pPr>
-        <w:spacing w:after="0"/>
-      </w:pPr>
-      <w:r>
-        <w:t>* `/</w:t>
-      </w:r>
-      <w:proofErr w:type="spellStart"/>
-      <w:r>
-        <w:t>api</w:t>
-      </w:r>
-      <w:proofErr w:type="spellEnd"/>
-      <w:r>
-        <w:t>/v1.0/</w:t>
-      </w:r>
-      <w:proofErr w:type="spellStart"/>
-      <w:r>
-        <w:t>tobs</w:t>
-      </w:r>
-      <w:proofErr w:type="spellEnd"/>
-      <w:r>
-        <w:t>`</w:t>
-      </w:r>
-    </w:p>
-    <w:p>
-      <w:pPr>
-        <w:spacing w:after="0"/>
-      </w:pPr>
-      <w:r>
-        <w:t xml:space="preserve">  * Query the dates and temperature observations of the most active station for the last year of data.</w:t>
-      </w:r>
-    </w:p>
-    <w:p>
-      <w:pPr>
-        <w:spacing w:after="0"/>
-      </w:pPr>
-      <w:r>
-        <w:t xml:space="preserve">  </w:t>
-      </w:r>
-    </w:p>
-    <w:p>
-      <w:pPr>
-        <w:spacing w:after="0"/>
-      </w:pPr>
-      <w:r>
-        <w:t xml:space="preserve">  * Return a JSON list of temperature observations (TOBS) for the previous year.</w:t>
-      </w:r>
-    </w:p>
-    <w:p>
-      <w:pPr>
-        <w:spacing w:after="0"/>
-      </w:pPr>
-    </w:p>
-    <w:p>
-      <w:pPr>
-        <w:spacing w:after="0"/>
+        <w:t>* You will need to join the station and measurement tables for some of the queries.</w:t>
+      </w:r>
+    </w:p>
+    <w:p>
+      <w:pPr>
+        <w:spacing w:after="0"/>
+      </w:pPr>
+    </w:p>
+    <w:p>
+      <w:pPr>
+        <w:spacing w:after="0"/>
+      </w:pPr>
+      <w:r>
+        <w:t>* Use Flask `</w:t>
+      </w:r>
+      <w:proofErr w:type="spellStart"/>
+      <w:r>
+        <w:t>jsonify</w:t>
+      </w:r>
+      <w:proofErr w:type="spellEnd"/>
+      <w:r>
+        <w:t>` to convert your API data into a valid JSON response object.</w:t>
+      </w:r>
+    </w:p>
+    <w:p>
+      <w:pPr>
+        <w:spacing w:after="0"/>
+      </w:pPr>
+    </w:p>
+    <w:p>
+      <w:pPr>
+        <w:spacing w:after="0"/>
+      </w:pPr>
+      <w:r>
+        <w:t>- - -</w:t>
+      </w:r>
+    </w:p>
+    <w:p>
+      <w:pPr>
+        <w:spacing w:after="0"/>
+      </w:pPr>
+    </w:p>
+    <w:p>
+      <w:pPr>
+        <w:spacing w:after="0"/>
+      </w:pPr>
+      <w:r>
+        <w:rPr>
+          <w:highlight w:val="magenta"/>
+        </w:rPr>
+        <w:t>## Bonus: Other Recommended Analyses</w:t>
+      </w:r>
+    </w:p>
+    <w:p>
+      <w:pPr>
+        <w:spacing w:after="0"/>
+      </w:pPr>
+    </w:p>
+    <w:p>
+      <w:pPr>
+        <w:spacing w:after="0"/>
+      </w:pPr>
+      <w:r>
+        <w:t>* The following are optional challenge queries. These are highly recommended to attempt, but not required for the homework.</w:t>
+      </w:r>
+    </w:p>
+    <w:p>
+      <w:pPr>
+        <w:spacing w:after="0"/>
+      </w:pPr>
+    </w:p>
+    <w:p>
+      <w:pPr>
+        <w:spacing w:after="0"/>
+      </w:pPr>
+      <w:r>
+        <w:t>### Temperature Analysis I</w:t>
+      </w:r>
+    </w:p>
+    <w:p>
+      <w:pPr>
+        <w:spacing w:after="0"/>
+      </w:pPr>
+    </w:p>
+    <w:p>
+      <w:pPr>
+        <w:spacing w:after="0"/>
+      </w:pPr>
+      <w:r>
+        <w:t>* Hawaii is reputed to enjoy mild weather all year. Is there a meaningful difference between the temperature in, for example, June and December?</w:t>
+      </w:r>
+    </w:p>
+    <w:p>
+      <w:pPr>
+        <w:spacing w:after="0"/>
+      </w:pPr>
+    </w:p>
+    <w:p>
+      <w:pPr>
+        <w:spacing w:after="0"/>
+      </w:pPr>
+      <w:r>
+        <w:t xml:space="preserve">* You may either use </w:t>
+      </w:r>
+      <w:proofErr w:type="spellStart"/>
+      <w:r>
+        <w:t>SQLAlchemy</w:t>
+      </w:r>
+      <w:proofErr w:type="spellEnd"/>
+      <w:r>
+        <w:t xml:space="preserve"> or </w:t>
+      </w:r>
+      <w:proofErr w:type="spellStart"/>
+      <w:r>
+        <w:t>pandas's</w:t>
+      </w:r>
+      <w:proofErr w:type="spellEnd"/>
+      <w:r>
+        <w:t xml:space="preserve"> `</w:t>
+      </w:r>
+      <w:proofErr w:type="spellStart"/>
+      <w:r>
+        <w:t>read_</w:t>
+      </w:r>
+      <w:proofErr w:type="gramStart"/>
+      <w:r>
+        <w:t>csv</w:t>
+      </w:r>
+      <w:proofErr w:type="spellEnd"/>
+      <w:r>
+        <w:t>(</w:t>
+      </w:r>
+      <w:proofErr w:type="gramEnd"/>
+      <w:r>
+        <w:t>)` to perform this portion.</w:t>
+      </w:r>
+    </w:p>
+    <w:p>
+      <w:pPr>
+        <w:spacing w:after="0"/>
+      </w:pPr>
+    </w:p>
+    <w:p>
+      <w:pPr>
+        <w:spacing w:after="0"/>
+      </w:pPr>
+      <w:r>
         <w:rPr>
           <w:highlight w:val="yellow"/>
         </w:rPr>
-      </w:pPr>
-      <w:r>
-        <w:t xml:space="preserve">* </w:t>
-      </w:r>
-      <w:r>
-        <w:rPr>
-          <w:highlight w:val="yellow"/>
-        </w:rPr>
-        <w:t>`/</w:t>
-      </w:r>
-      <w:proofErr w:type="spellStart"/>
-      <w:r>
-        <w:rPr>
-          <w:highlight w:val="yellow"/>
-        </w:rPr>
-        <w:t>api</w:t>
-      </w:r>
-      <w:proofErr w:type="spellEnd"/>
-      <w:r>
-        <w:rPr>
-          <w:highlight w:val="yellow"/>
-        </w:rPr>
-        <w:t>/v1.0/&lt;start&gt;` and `/</w:t>
-      </w:r>
-      <w:proofErr w:type="spellStart"/>
-      <w:r>
-        <w:rPr>
-          <w:highlight w:val="yellow"/>
-        </w:rPr>
-        <w:t>api</w:t>
-      </w:r>
-      <w:proofErr w:type="spellEnd"/>
-      <w:r>
-        <w:rPr>
-          <w:highlight w:val="yellow"/>
-        </w:rPr>
-        <w:t>/v1.0/&lt;start&gt;/&lt;end&gt;`</w:t>
-      </w:r>
-    </w:p>
-    <w:p>
-      <w:pPr>
-        <w:spacing w:after="0"/>
-        <w:rPr>
-          <w:highlight w:val="yellow"/>
-        </w:rPr>
-      </w:pPr>
-    </w:p>
-    <w:p>
-      <w:pPr>
-        <w:spacing w:after="0"/>
-      </w:pPr>
-      <w:r>
-        <w:rPr>
-          <w:highlight w:val="yellow"/>
-        </w:rPr>
-        <w:t xml:space="preserve">  * Return a JSON list of the minimum temperature, the average temperature, and the max temperature for a given start or start-end range.</w:t>
-      </w:r>
-    </w:p>
-    <w:p>
-      <w:pPr>
-        <w:spacing w:after="0"/>
-      </w:pPr>
-    </w:p>
-    <w:p>
-      <w:pPr>
-        <w:spacing w:after="0"/>
-      </w:pPr>
-      <w:r>
-        <w:t xml:space="preserve">  * When given the start only, calculate `TMIN`, `TAVG`, and `TMAX` for all dates greater than and equal to the start date.</w:t>
-      </w:r>
-    </w:p>
-    <w:p>
-      <w:pPr>
-        <w:spacing w:after="0"/>
-      </w:pPr>
-    </w:p>
-    <w:p>
-      <w:pPr>
-        <w:spacing w:after="0"/>
-      </w:pPr>
-      <w:r>
-        <w:t xml:space="preserve">  * When given the start and the end date, calculate the `TMIN`, `TAVG`, and `TMAX` for dates between the start and end date inclusive.</w:t>
-      </w:r>
-    </w:p>
-    <w:p>
-      <w:pPr>
-        <w:spacing w:after="0"/>
-      </w:pPr>
-    </w:p>
-    <w:p>
-      <w:pPr>
-        <w:spacing w:after="0"/>
-      </w:pPr>
-      <w:r>
-        <w:t>## Hints</w:t>
-      </w:r>
-    </w:p>
-    <w:p>
-      <w:pPr>
-        <w:spacing w:after="0"/>
-      </w:pPr>
-    </w:p>
-    <w:p>
-      <w:pPr>
-        <w:spacing w:after="0"/>
-      </w:pPr>
-      <w:r>
-        <w:t>* You will need to join the station and measurement tables for some of the queries.</w:t>
-      </w:r>
-    </w:p>
-    <w:p>
-      <w:pPr>
-        <w:spacing w:after="0"/>
-      </w:pPr>
-    </w:p>
-    <w:p>
-      <w:pPr>
-        <w:spacing w:after="0"/>
-      </w:pPr>
-      <w:r>
-        <w:t>* Use Flask `</w:t>
-      </w:r>
-      <w:proofErr w:type="spellStart"/>
-      <w:r>
-        <w:t>jsonify</w:t>
-      </w:r>
-      <w:proofErr w:type="spellEnd"/>
-      <w:r>
-        <w:t>` to convert your API data into a valid JSON response object.</w:t>
-      </w:r>
-    </w:p>
-    <w:p>
-      <w:pPr>
-        <w:spacing w:after="0"/>
-      </w:pPr>
-    </w:p>
-    <w:p>
-      <w:pPr>
-        <w:spacing w:after="0"/>
-      </w:pPr>
-      <w:r>
-        <w:t>- - -</w:t>
-      </w:r>
-    </w:p>
-    <w:p>
-      <w:pPr>
-        <w:spacing w:after="0"/>
-      </w:pPr>
-    </w:p>
-    <w:p>
-      <w:pPr>
-        <w:spacing w:after="0"/>
-      </w:pPr>
-      <w:r>
-        <w:rPr>
-          <w:highlight w:val="magenta"/>
-        </w:rPr>
-        <w:t>## Bonus: Other Recommended Analyses</w:t>
-      </w:r>
-    </w:p>
-    <w:p>
-      <w:pPr>
-        <w:spacing w:after="0"/>
-      </w:pPr>
-    </w:p>
-    <w:p>
-      <w:pPr>
-        <w:spacing w:after="0"/>
-      </w:pPr>
-      <w:r>
-        <w:t>* The following are optional challenge queries. These are highly recommended to attempt, but not required for the homework.</w:t>
-      </w:r>
-    </w:p>
-    <w:p>
-      <w:pPr>
-        <w:spacing w:after="0"/>
-      </w:pPr>
-    </w:p>
-    <w:p>
-      <w:pPr>
-        <w:spacing w:after="0"/>
-      </w:pPr>
-      <w:r>
-        <w:t>### Temperature Analysis I</w:t>
-      </w:r>
-    </w:p>
-    <w:p>
-      <w:pPr>
-        <w:spacing w:after="0"/>
-      </w:pPr>
-    </w:p>
-    <w:p>
-      <w:pPr>
-        <w:spacing w:after="0"/>
-      </w:pPr>
-      <w:r>
-        <w:t>* Hawaii is reputed to enjoy mild weather all year. Is there a meaningful difference between the temperature in, for example, June and December?</w:t>
-      </w:r>
-    </w:p>
-    <w:p>
-      <w:pPr>
-        <w:spacing w:after="0"/>
-      </w:pPr>
-    </w:p>
-    <w:p>
-      <w:pPr>
-        <w:spacing w:after="0"/>
-      </w:pPr>
-      <w:r>
-        <w:t xml:space="preserve">* You may either use </w:t>
-      </w:r>
-      <w:proofErr w:type="spellStart"/>
-      <w:r>
-        <w:t>SQLAlchemy</w:t>
-      </w:r>
-      <w:proofErr w:type="spellEnd"/>
-      <w:r>
-        <w:t xml:space="preserve"> or </w:t>
-      </w:r>
-      <w:proofErr w:type="spellStart"/>
-      <w:r>
-        <w:t>pandas's</w:t>
-      </w:r>
-      <w:proofErr w:type="spellEnd"/>
-      <w:r>
-        <w:t xml:space="preserve"> `</w:t>
-      </w:r>
-      <w:proofErr w:type="spellStart"/>
-      <w:r>
-        <w:t>read_</w:t>
-      </w:r>
-      <w:proofErr w:type="gramStart"/>
-      <w:r>
-        <w:t>csv</w:t>
-      </w:r>
-      <w:proofErr w:type="spellEnd"/>
-      <w:r>
-        <w:t>(</w:t>
-      </w:r>
-      <w:proofErr w:type="gramEnd"/>
-      <w:r>
-        <w:t>)` to perform this portion.</w:t>
-      </w:r>
-    </w:p>
-    <w:p>
-      <w:pPr>
-        <w:spacing w:after="0"/>
-      </w:pPr>
-    </w:p>
-    <w:p>
-      <w:pPr>
-        <w:spacing w:after="0"/>
-      </w:pPr>
-      <w:r>
         <w:t>* Identify the average temperature in June at all stations across all available years in the dataset. Do the same for December temperature.</w:t>
       </w:r>
     </w:p>

</xml_diff>